<commit_message>
//Material - Text editor
</commit_message>
<xml_diff>
--- a/Price approval - task report.docx
+++ b/Price approval - task report.docx
@@ -236,25 +236,7 @@
           <w:sz w:val="28"/>
           <w:szCs w:val="28"/>
         </w:rPr>
-        <w:t xml:space="preserve">Sent </w:t>
-      </w:r>
-      <w:proofErr w:type="spellStart"/>
-      <w:r>
-        <w:rPr>
-          <w:rFonts w:ascii="Times New Roman" w:hAnsi="Times New Roman" w:cs="Times New Roman"/>
-          <w:sz w:val="28"/>
-          <w:szCs w:val="28"/>
-        </w:rPr>
-        <w:t>a</w:t>
-      </w:r>
-      <w:proofErr w:type="spellEnd"/>
-      <w:r>
-        <w:rPr>
-          <w:rFonts w:ascii="Times New Roman" w:hAnsi="Times New Roman" w:cs="Times New Roman"/>
-          <w:sz w:val="28"/>
-          <w:szCs w:val="28"/>
-        </w:rPr>
-        <w:t xml:space="preserve"> approval </w:t>
+        <w:t xml:space="preserve">Sent a approval </w:t>
       </w:r>
       <w:r>
         <w:rPr>
@@ -1390,10 +1372,10 @@
           <w:noProof/>
         </w:rPr>
         <w:drawing>
-          <wp:inline distT="0" distB="0" distL="0" distR="0" wp14:anchorId="0A657994" wp14:editId="657B9E63">
-            <wp:extent cx="6660515" cy="2000885"/>
+          <wp:inline distT="0" distB="0" distL="0" distR="0" wp14:anchorId="49886AC6" wp14:editId="29DCF96B">
+            <wp:extent cx="6660515" cy="1755140"/>
             <wp:effectExtent l="0" t="0" r="6985" b="0"/>
-            <wp:docPr id="482013796" name="Picture 1" descr="A screenshot of a computer&#10;&#10;Description automatically generated with medium confidence"/>
+            <wp:docPr id="1372980101" name="Picture 1" descr="A screenshot of a computer&#10;&#10;Description automatically generated with medium confidence"/>
             <wp:cNvGraphicFramePr>
               <a:graphicFrameLocks xmlns:a="http://schemas.openxmlformats.org/drawingml/2006/main" noChangeAspect="1"/>
             </wp:cNvGraphicFramePr>
@@ -1401,7 +1383,7 @@
               <a:graphicData uri="http://schemas.openxmlformats.org/drawingml/2006/picture">
                 <pic:pic xmlns:pic="http://schemas.openxmlformats.org/drawingml/2006/picture">
                   <pic:nvPicPr>
-                    <pic:cNvPr id="482013796" name="Picture 1" descr="A screenshot of a computer&#10;&#10;Description automatically generated with medium confidence"/>
+                    <pic:cNvPr id="1372980101" name="Picture 1" descr="A screenshot of a computer&#10;&#10;Description automatically generated with medium confidence"/>
                     <pic:cNvPicPr/>
                   </pic:nvPicPr>
                   <pic:blipFill>
@@ -1413,7 +1395,7 @@
                   <pic:spPr>
                     <a:xfrm>
                       <a:off x="0" y="0"/>
-                      <a:ext cx="6660515" cy="2000885"/>
+                      <a:ext cx="6660515" cy="1755140"/>
                     </a:xfrm>
                     <a:prstGeom prst="rect">
                       <a:avLst/>
@@ -1443,7 +1425,19 @@
         </w:r>
       </w:fldSimple>
       <w:r>
-        <w:t xml:space="preserve"> - Add new material in ACCA system</w:t>
+        <w:t xml:space="preserve"> </w:t>
+      </w:r>
+      <w:r>
+        <w:t>–</w:t>
+      </w:r>
+      <w:r>
+        <w:t xml:space="preserve"> </w:t>
+      </w:r>
+      <w:r>
+        <w:t>Material list</w:t>
+      </w:r>
+      <w:r>
+        <w:t xml:space="preserve"> in ACCA system</w:t>
       </w:r>
     </w:p>
     <w:p>
@@ -1484,18 +1478,8 @@
           <w:sz w:val="28"/>
           <w:szCs w:val="28"/>
         </w:rPr>
-        <w:t xml:space="preserve">Similar to the 'Add Material' feature, in this section I also utilize a control add-in for text editing. The text editor used here is provided by </w:t>
-      </w:r>
-      <w:proofErr w:type="spellStart"/>
-      <w:r>
-        <w:rPr>
-          <w:rFonts w:ascii="Times New Roman" w:hAnsi="Times New Roman" w:cs="Times New Roman"/>
-          <w:sz w:val="28"/>
-          <w:szCs w:val="28"/>
-        </w:rPr>
-        <w:t>Summernote</w:t>
-      </w:r>
-      <w:proofErr w:type="spellEnd"/>
+        <w:t>Similar to the 'Add Material' feature, in this section I also utilize a control add-in for text editing. The text editor used here is provided by Summernote</w:t>
+      </w:r>
       <w:r>
         <w:rPr>
           <w:rFonts w:ascii="Times New Roman" w:hAnsi="Times New Roman" w:cs="Times New Roman"/>
@@ -1562,15 +1546,7 @@
         </w:r>
       </w:fldSimple>
       <w:r>
-        <w:t xml:space="preserve"> - Control Add-in </w:t>
-      </w:r>
-      <w:proofErr w:type="spellStart"/>
-      <w:r>
-        <w:t>Summernote</w:t>
-      </w:r>
-      <w:proofErr w:type="spellEnd"/>
-      <w:r>
-        <w:t xml:space="preserve"> Text Editor</w:t>
+        <w:t xml:space="preserve"> - Control Add-in Summernote Text Editor</w:t>
       </w:r>
     </w:p>
     <w:sectPr>
@@ -3006,6 +2982,23 @@
 </file>
 
 <file path=customXml/item1.xml><?xml version="1.0" encoding="utf-8"?>
+<p:properties xmlns:p="http://schemas.microsoft.com/office/2006/metadata/properties" xmlns:xsi="http://www.w3.org/2001/XMLSchema-instance" xmlns:pc="http://schemas.microsoft.com/office/infopath/2007/PartnerControls">
+  <documentManagement>
+    <_activity xmlns="a3617874-7d24-4435-9307-54b24d0d63e9" xsi:nil="true"/>
+  </documentManagement>
+</p:properties>
+</file>
+
+<file path=customXml/item2.xml><?xml version="1.0" encoding="utf-8"?>
+<?mso-contentType ?>
+<FormTemplates xmlns="http://schemas.microsoft.com/sharepoint/v3/contenttype/forms">
+  <Display>DocumentLibraryForm</Display>
+  <Edit>DocumentLibraryForm</Edit>
+  <New>DocumentLibraryForm</New>
+</FormTemplates>
+</file>
+
+<file path=customXml/item3.xml><?xml version="1.0" encoding="utf-8"?>
 <ct:contentTypeSchema xmlns:ct="http://schemas.microsoft.com/office/2006/metadata/contentType" xmlns:ma="http://schemas.microsoft.com/office/2006/metadata/properties/metaAttributes" ct:_="" ma:_="" ma:contentTypeName="Document" ma:contentTypeID="0x010100998B12F26ED84A439CA80C05730EE372" ma:contentTypeVersion="10" ma:contentTypeDescription="Create a new document." ma:contentTypeScope="" ma:versionID="f156e5d6605ae6297a54a6747beb198d">
   <xsd:schema xmlns:xsd="http://www.w3.org/2001/XMLSchema" xmlns:xs="http://www.w3.org/2001/XMLSchema" xmlns:p="http://schemas.microsoft.com/office/2006/metadata/properties" xmlns:ns3="a3617874-7d24-4435-9307-54b24d0d63e9" xmlns:ns4="27d78b68-8ca9-48eb-b5a1-3fe807ec611e" targetNamespace="http://schemas.microsoft.com/office/2006/metadata/properties" ma:root="true" ma:fieldsID="705b56c443cfe0d1c2ce6f1d3e4a33ff" ns3:_="" ns4:_="">
     <xsd:import namespace="a3617874-7d24-4435-9307-54b24d0d63e9"/>
@@ -3208,24 +3201,25 @@
 </ct:contentTypeSchema>
 </file>
 
-<file path=customXml/item2.xml><?xml version="1.0" encoding="utf-8"?>
-<?mso-contentType ?>
-<FormTemplates xmlns="http://schemas.microsoft.com/sharepoint/v3/contenttype/forms">
-  <Display>DocumentLibraryForm</Display>
-  <Edit>DocumentLibraryForm</Edit>
-  <New>DocumentLibraryForm</New>
-</FormTemplates>
+<file path=customXml/itemProps1.xml><?xml version="1.0" encoding="utf-8"?>
+<ds:datastoreItem xmlns:ds="http://schemas.openxmlformats.org/officeDocument/2006/customXml" ds:itemID="{73549767-36DC-4C06-8B51-4C744C1EEC3F}">
+  <ds:schemaRefs>
+    <ds:schemaRef ds:uri="http://schemas.microsoft.com/office/2006/metadata/properties"/>
+    <ds:schemaRef ds:uri="http://schemas.microsoft.com/office/infopath/2007/PartnerControls"/>
+    <ds:schemaRef ds:uri="a3617874-7d24-4435-9307-54b24d0d63e9"/>
+  </ds:schemaRefs>
+</ds:datastoreItem>
 </file>
 
-<file path=customXml/item3.xml><?xml version="1.0" encoding="utf-8"?>
-<p:properties xmlns:p="http://schemas.microsoft.com/office/2006/metadata/properties" xmlns:xsi="http://www.w3.org/2001/XMLSchema-instance" xmlns:pc="http://schemas.microsoft.com/office/infopath/2007/PartnerControls">
-  <documentManagement>
-    <_activity xmlns="a3617874-7d24-4435-9307-54b24d0d63e9" xsi:nil="true"/>
-  </documentManagement>
-</p:properties>
+<file path=customXml/itemProps2.xml><?xml version="1.0" encoding="utf-8"?>
+<ds:datastoreItem xmlns:ds="http://schemas.openxmlformats.org/officeDocument/2006/customXml" ds:itemID="{1DD2FDE6-026C-422C-9B1B-43290AE47FF8}">
+  <ds:schemaRefs>
+    <ds:schemaRef ds:uri="http://schemas.microsoft.com/sharepoint/v3/contenttype/forms"/>
+  </ds:schemaRefs>
+</ds:datastoreItem>
 </file>
 
-<file path=customXml/itemProps1.xml><?xml version="1.0" encoding="utf-8"?>
+<file path=customXml/itemProps3.xml><?xml version="1.0" encoding="utf-8"?>
 <ds:datastoreItem xmlns:ds="http://schemas.openxmlformats.org/officeDocument/2006/customXml" ds:itemID="{C8D419E7-AAFC-4A3C-935C-7511C0BB4D14}">
   <ds:schemaRefs>
     <ds:schemaRef ds:uri="http://schemas.microsoft.com/office/2006/metadata/contentType"/>
@@ -3242,22 +3236,4 @@
     <ds:schemaRef ds:uri="http://schemas.microsoft.com/internal/obd"/>
   </ds:schemaRefs>
 </ds:datastoreItem>
-</file>
-
-<file path=customXml/itemProps2.xml><?xml version="1.0" encoding="utf-8"?>
-<ds:datastoreItem xmlns:ds="http://schemas.openxmlformats.org/officeDocument/2006/customXml" ds:itemID="{1DD2FDE6-026C-422C-9B1B-43290AE47FF8}">
-  <ds:schemaRefs>
-    <ds:schemaRef ds:uri="http://schemas.microsoft.com/sharepoint/v3/contenttype/forms"/>
-  </ds:schemaRefs>
-</ds:datastoreItem>
-</file>
-
-<file path=customXml/itemProps3.xml><?xml version="1.0" encoding="utf-8"?>
-<ds:datastoreItem xmlns:ds="http://schemas.openxmlformats.org/officeDocument/2006/customXml" ds:itemID="{73549767-36DC-4C06-8B51-4C744C1EEC3F}">
-  <ds:schemaRefs>
-    <ds:schemaRef ds:uri="http://schemas.microsoft.com/office/2006/metadata/properties"/>
-    <ds:schemaRef ds:uri="http://schemas.microsoft.com/office/infopath/2007/PartnerControls"/>
-    <ds:schemaRef ds:uri="a3617874-7d24-4435-9307-54b24d0d63e9"/>
-  </ds:schemaRefs>
-</ds:datastoreItem>
 </file>
</xml_diff>